<commit_message>
Adjusting Next Steps doc
</commit_message>
<xml_diff>
--- a/docassemble/Feewaiverapp/data/templates/feewaiverpacket_next_steps.docx
+++ b/docassemble/Feewaiverapp/data/templates/feewaiverpacket_next_steps.docx
@@ -74,10 +74,7 @@
         <w:t>{{</w:t>
       </w:r>
       <w:r>
-        <w:t xml:space="preserve"> </w:t>
-      </w:r>
-      <w:r>
-        <w:t>users[0]</w:t>
+        <w:t xml:space="preserve"> users[0]</w:t>
       </w:r>
       <w:r>
         <w:t xml:space="preserve"> }</w:t>
@@ -101,7 +98,6 @@
     <w:p>
       <w:pPr>
         <w:sectPr>
-          <w:footerReference w:type="first" r:id="rId7"/>
           <w:pgSz w:w="12240" w:h="15840"/>
           <w:pgMar w:top="720" w:right="720" w:bottom="720" w:left="720" w:header="0" w:footer="0" w:gutter="0"/>
           <w:pgNumType w:start="1"/>
@@ -152,7 +148,7 @@
             <w14:bevel/>
           </w14:textOutline>
         </w:rPr>
-        <w:t>File th</w:t>
+        <w:t xml:space="preserve">Review the information on the forms one last time to make sure </w:t>
       </w:r>
       <w:r>
         <w:rPr>
@@ -162,10 +158,7 @@
             <w14:bevel/>
           </w14:textOutline>
         </w:rPr>
-        <w:t>ese forms</w:t>
-      </w:r>
-      <w:r>
-        <w:t xml:space="preserve"> with the court </w:t>
+        <w:t>it is all</w:t>
       </w:r>
       <w:r>
         <w:rPr>
@@ -175,7 +168,7 @@
             <w14:bevel/>
           </w14:textOutline>
         </w:rPr>
-        <w:t>now.</w:t>
+        <w:t xml:space="preserve"> correct.</w:t>
       </w:r>
     </w:p>
     <w:p>
@@ -202,7 +195,37 @@
             <w14:bevel/>
           </w14:textOutline>
         </w:rPr>
-        <w:t>Review the forms one last time to make sure they are correct.</w:t>
+        <w:t xml:space="preserve">Read the two important statements at the bottom of the Financial Affidavit form – they are what you are agreeing to by signing and filing this form. If you understand them and agree, sign </w:t>
+      </w:r>
+      <w:r>
+        <w:rPr>
+          <w14:textOutline w14:w="9525" w14:cap="rnd" w14:cmpd="sng" w14:algn="ctr">
+            <w14:noFill/>
+            <w14:prstDash w14:val="solid"/>
+            <w14:bevel/>
+          </w14:textOutline>
+        </w:rPr>
+        <w:t xml:space="preserve">the Financial Affidavit form </w:t>
+      </w:r>
+      <w:r>
+        <w:rPr>
+          <w14:textOutline w14:w="9525" w14:cap="rnd" w14:cmpd="sng" w14:algn="ctr">
+            <w14:noFill/>
+            <w14:prstDash w14:val="solid"/>
+            <w14:bevel/>
+          </w14:textOutline>
+        </w:rPr>
+        <w:t>in front of a notary public, lawyer, judge or court clerk</w:t>
+      </w:r>
+      <w:r>
+        <w:rPr>
+          <w14:textOutline w14:w="9525" w14:cap="rnd" w14:cmpd="sng" w14:algn="ctr">
+            <w14:noFill/>
+            <w14:prstDash w14:val="solid"/>
+            <w14:bevel/>
+          </w14:textOutline>
+        </w:rPr>
+        <w:t xml:space="preserve"> to have it notarized.</w:t>
       </w:r>
     </w:p>
     <w:p>
@@ -229,7 +252,7 @@
             <w14:bevel/>
           </w14:textOutline>
         </w:rPr>
-        <w:t xml:space="preserve">Sign the Financial Affidavit form </w:t>
+        <w:t>File th</w:t>
       </w:r>
       <w:r>
         <w:rPr>
@@ -239,7 +262,10 @@
             <w14:bevel/>
           </w14:textOutline>
         </w:rPr>
-        <w:t>in front of a notary public, lawyer, judge or court clerk</w:t>
+        <w:t>ese forms</w:t>
+      </w:r>
+      <w:r>
+        <w:t xml:space="preserve"> with the court</w:t>
       </w:r>
       <w:r>
         <w:rPr>
@@ -249,17 +275,11 @@
             <w14:bevel/>
           </w14:textOutline>
         </w:rPr>
-        <w:t xml:space="preserve"> to have it notarized.</w:t>
-      </w:r>
-    </w:p>
-    <w:p>
-      <w:pPr>
-        <w:pStyle w:val="ListParagraph"/>
-        <w:numPr>
-          <w:ilvl w:val="0"/>
-          <w:numId w:val="1"/>
-        </w:numPr>
-        <w:snapToGrid w:val="0"/>
+        <w:t>.</w:t>
+      </w:r>
+      <w:bookmarkStart w:id="1" w:name="_4szgtqe6ov1h"/>
+      <w:bookmarkEnd w:id="1"/>
+      <w:r>
         <w:rPr>
           <w14:textOutline w14:w="9525" w14:cap="rnd" w14:cmpd="sng" w14:algn="ctr">
             <w14:noFill/>
@@ -267,9 +287,8 @@
             <w14:bevel/>
           </w14:textOutline>
         </w:rPr>
-      </w:pPr>
-      <w:bookmarkStart w:id="1" w:name="_4szgtqe6ov1h"/>
-      <w:bookmarkEnd w:id="1"/>
+        <w:t xml:space="preserve"> </w:t>
+      </w:r>
       <w:r>
         <w:rPr>
           <w14:textOutline w14:w="9525" w14:cap="rnd" w14:cmpd="sng" w14:algn="ctr">
@@ -278,9 +297,8 @@
             <w14:bevel/>
           </w14:textOutline>
         </w:rPr>
-        <w:t xml:space="preserve">Deliver a copy of these forms to the clerk at the {{ </w:t>
-      </w:r>
-      <w:proofErr w:type="spellStart"/>
+        <w:t>You can do this by d</w:t>
+      </w:r>
       <w:r>
         <w:rPr>
           <w14:textOutline w14:w="9525" w14:cap="rnd" w14:cmpd="sng" w14:algn="ctr">
@@ -289,9 +307,8 @@
             <w14:bevel/>
           </w14:textOutline>
         </w:rPr>
-        <w:t>court_data.loc</w:t>
-      </w:r>
-      <w:proofErr w:type="spellEnd"/>
+        <w:t>eliver</w:t>
+      </w:r>
       <w:r>
         <w:rPr>
           <w14:textOutline w14:w="9525" w14:cap="rnd" w14:cmpd="sng" w14:algn="ctr">
@@ -300,9 +317,8 @@
             <w14:bevel/>
           </w14:textOutline>
         </w:rPr>
-        <w:t>[</w:t>
-      </w:r>
-      <w:proofErr w:type="spellStart"/>
+        <w:t>ing</w:t>
+      </w:r>
       <w:r>
         <w:rPr>
           <w14:textOutline w14:w="9525" w14:cap="rnd" w14:cmpd="sng" w14:algn="ctr">
@@ -311,9 +327,8 @@
             <w14:bevel/>
           </w14:textOutline>
         </w:rPr>
-        <w:t>court_data</w:t>
-      </w:r>
-      <w:proofErr w:type="spellEnd"/>
+        <w:t xml:space="preserve"> a copy of these forms to the clerk at the {{ court_data.loc[court_data['address_town'] == court_town, 'address_county'].values[0] }}</w:t>
+      </w:r>
       <w:r>
         <w:rPr>
           <w14:textOutline w14:w="9525" w14:cap="rnd" w14:cmpd="sng" w14:algn="ctr">
@@ -322,9 +337,8 @@
             <w14:bevel/>
           </w14:textOutline>
         </w:rPr>
-        <w:t>['</w:t>
-      </w:r>
-      <w:proofErr w:type="spellStart"/>
+        <w:t xml:space="preserve"> County</w:t>
+      </w:r>
       <w:r>
         <w:rPr>
           <w14:textOutline w14:w="9525" w14:cap="rnd" w14:cmpd="sng" w14:algn="ctr">
@@ -333,94 +347,7 @@
             <w14:bevel/>
           </w14:textOutline>
         </w:rPr>
-        <w:t>address_town</w:t>
-      </w:r>
-      <w:proofErr w:type="spellEnd"/>
-      <w:r>
-        <w:rPr>
-          <w14:textOutline w14:w="9525" w14:cap="rnd" w14:cmpd="sng" w14:algn="ctr">
-            <w14:noFill/>
-            <w14:prstDash w14:val="solid"/>
-            <w14:bevel/>
-          </w14:textOutline>
-        </w:rPr>
-        <w:t xml:space="preserve">'] == </w:t>
-      </w:r>
-      <w:proofErr w:type="spellStart"/>
-      <w:r>
-        <w:rPr>
-          <w14:textOutline w14:w="9525" w14:cap="rnd" w14:cmpd="sng" w14:algn="ctr">
-            <w14:noFill/>
-            <w14:prstDash w14:val="solid"/>
-            <w14:bevel/>
-          </w14:textOutline>
-        </w:rPr>
-        <w:t>court_town</w:t>
-      </w:r>
-      <w:proofErr w:type="spellEnd"/>
-      <w:r>
-        <w:rPr>
-          <w14:textOutline w14:w="9525" w14:cap="rnd" w14:cmpd="sng" w14:algn="ctr">
-            <w14:noFill/>
-            <w14:prstDash w14:val="solid"/>
-            <w14:bevel/>
-          </w14:textOutline>
-        </w:rPr>
-        <w:t>, '</w:t>
-      </w:r>
-      <w:proofErr w:type="spellStart"/>
-      <w:r>
-        <w:rPr>
-          <w14:textOutline w14:w="9525" w14:cap="rnd" w14:cmpd="sng" w14:algn="ctr">
-            <w14:noFill/>
-            <w14:prstDash w14:val="solid"/>
-            <w14:bevel/>
-          </w14:textOutline>
-        </w:rPr>
-        <w:t>address_county</w:t>
-      </w:r>
-      <w:proofErr w:type="spellEnd"/>
-      <w:r>
-        <w:rPr>
-          <w14:textOutline w14:w="9525" w14:cap="rnd" w14:cmpd="sng" w14:algn="ctr">
-            <w14:noFill/>
-            <w14:prstDash w14:val="solid"/>
-            <w14:bevel/>
-          </w14:textOutline>
-        </w:rPr>
-        <w:t>'].values[0</w:t>
-      </w:r>
-      <w:r>
-        <w:rPr>
-          <w14:textOutline w14:w="9525" w14:cap="rnd" w14:cmpd="sng" w14:algn="ctr">
-            <w14:noFill/>
-            <w14:prstDash w14:val="solid"/>
-            <w14:bevel/>
-          </w14:textOutline>
-        </w:rPr>
-        <w:t xml:space="preserve">] }} {% if </w:t>
-      </w:r>
-      <w:proofErr w:type="spellStart"/>
-      <w:r>
-        <w:rPr>
-          <w14:textOutline w14:w="9525" w14:cap="rnd" w14:cmpd="sng" w14:algn="ctr">
-            <w14:noFill/>
-            <w14:prstDash w14:val="solid"/>
-            <w14:bevel/>
-          </w14:textOutline>
-        </w:rPr>
-        <w:t>court_selection</w:t>
-      </w:r>
-      <w:proofErr w:type="spellEnd"/>
-      <w:r>
-        <w:rPr>
-          <w14:textOutline w14:w="9525" w14:cap="rnd" w14:cmpd="sng" w14:algn="ctr">
-            <w14:noFill/>
-            <w14:prstDash w14:val="solid"/>
-            <w14:bevel/>
-          </w14:textOutline>
-        </w:rPr>
-        <w:t xml:space="preserve"> == True %} District {% else %} Superior {% endif %} Court.</w:t>
+        <w:t xml:space="preserve"> {% if court_selection == True %}District {% else %}Superior {% endif %}Court.</w:t>
       </w:r>
     </w:p>
     <w:p>
@@ -526,7 +453,7 @@
       <w:r>
         <w:t xml:space="preserve">If your only income is TANF, General Assistance, or SSI, the Court should presume that you cannot pay fees. You should get a waiver. </w:t>
       </w:r>
-      <w:hyperlink r:id="rId8" w:history="1">
+      <w:hyperlink r:id="rId7" w:history="1">
         <w:r>
           <w:rPr>
             <w:rStyle w:val="Hyperlink"/>
@@ -543,7 +470,7 @@
       <w:r>
         <w:t xml:space="preserve">You can learn more about fee waivers in Maine by reading our article </w:t>
       </w:r>
-      <w:hyperlink r:id="rId9" w:history="1">
+      <w:hyperlink r:id="rId8" w:history="1">
         <w:r>
           <w:rPr>
             <w:rStyle w:val="Hyperlink"/>
@@ -621,122 +548,6 @@
     </w:p>
   </w:endnote>
 </w:endnotes>
-</file>
-
-<file path=word/footer1.xml><?xml version="1.0" encoding="utf-8"?>
-<w:ftr xmlns:wpc="http://schemas.microsoft.com/office/word/2010/wordprocessingCanvas" xmlns:cx="http://schemas.microsoft.com/office/drawing/2014/chartex" xmlns:cx1="http://schemas.microsoft.com/office/drawing/2015/9/8/chartex" xmlns:cx2="http://schemas.microsoft.com/office/drawing/2015/10/21/chartex" xmlns:cx3="http://schemas.microsoft.com/office/drawing/2016/5/9/chartex" xmlns:cx4="http://schemas.microsoft.com/office/drawing/2016/5/10/chartex" xmlns:cx5="http://schemas.microsoft.com/office/drawing/2016/5/11/chartex" xmlns:cx6="http://schemas.microsoft.com/office/drawing/2016/5/12/chartex" xmlns:cx7="http://schemas.microsoft.com/office/drawing/2016/5/13/chartex" xmlns:cx8="http://schemas.microsoft.com/office/drawing/2016/5/14/chartex" xmlns:mc="http://schemas.openxmlformats.org/markup-compatibility/2006" xmlns:aink="http://schemas.microsoft.com/office/drawing/2016/ink" xmlns:am3d="http://schemas.microsoft.com/office/drawing/2017/model3d" xmlns:o="urn:schemas-microsoft-com:office:office" xmlns:oel="http://schemas.microsoft.com/office/2019/extlst" xmlns:r="http://schemas.openxmlformats.org/officeDocument/2006/relationships" xmlns:m="http://schemas.openxmlformats.org/officeDocument/2006/math" xmlns:v="urn:schemas-microsoft-com:vml" xmlns:wp14="http://schemas.microsoft.com/office/word/2010/wordprocessingDrawing" xmlns:wp="http://schemas.openxmlformats.org/drawingml/2006/wordprocessingDrawing" xmlns:w10="urn:schemas-microsoft-com:office:word" xmlns:w="http://schemas.openxmlformats.org/wordprocessingml/2006/main" xmlns:w14="http://schemas.microsoft.com/office/word/2010/wordml" xmlns:w15="http://schemas.microsoft.com/office/word/2012/wordml" xmlns:w16cex="http://schemas.microsoft.com/office/word/2018/wordml/cex" xmlns:w16cid="http://schemas.microsoft.com/office/word/2016/wordml/cid" xmlns:w16="http://schemas.microsoft.com/office/word/2018/wordml" xmlns:w16du="http://schemas.microsoft.com/office/word/2023/wordml/word16du" xmlns:w16sdtdh="http://schemas.microsoft.com/office/word/2020/wordml/sdtdatahash" xmlns:w16se="http://schemas.microsoft.com/office/word/2015/wordml/symex" xmlns:wpg="http://schemas.microsoft.com/office/word/2010/wordprocessingGroup" xmlns:wpi="http://schemas.microsoft.com/office/word/2010/wordprocessingInk" xmlns:wne="http://schemas.microsoft.com/office/word/2006/wordml" xmlns:wps="http://schemas.microsoft.com/office/word/2010/wordprocessingShape" mc:Ignorable="w14 w15 w16se w16cid w16 w16cex w16sdtdh w16du wp14">
-  <w:p>
-    <w:pPr>
-      <w:pStyle w:val="Footer"/>
-    </w:pPr>
-    <w:r>
-      <w:rPr>
-        <w:noProof/>
-        <w:lang w:val="en-US"/>
-      </w:rPr>
-      <mc:AlternateContent>
-        <mc:Choice Requires="wps">
-          <w:drawing>
-            <wp:inline distT="0" distB="0" distL="0" distR="0" wp14:anchorId="07FCDFA4" wp14:editId="0B1C3980">
-              <wp:extent cx="6854825" cy="762000"/>
-              <wp:effectExtent l="0" t="0" r="22225" b="19050"/>
-              <wp:docPr id="1" name="Rounded Rectangle 6"/>
-              <wp:cNvGraphicFramePr/>
-              <a:graphic xmlns:a="http://schemas.openxmlformats.org/drawingml/2006/main">
-                <a:graphicData uri="http://schemas.microsoft.com/office/word/2010/wordprocessingShape">
-                  <wps:wsp>
-                    <wps:cNvSpPr/>
-                    <wps:spPr>
-                      <a:xfrm>
-                        <a:off x="0" y="0"/>
-                        <a:ext cx="6854040" cy="761400"/>
-                      </a:xfrm>
-                      <a:prstGeom prst="roundRect">
-                        <a:avLst>
-                          <a:gd name="adj" fmla="val 16667"/>
-                        </a:avLst>
-                      </a:prstGeom>
-                      <a:solidFill>
-                        <a:schemeClr val="bg1">
-                          <a:lumMod val="95000"/>
-                        </a:schemeClr>
-                      </a:solidFill>
-                      <a:ln w="6480">
-                        <a:solidFill>
-                          <a:schemeClr val="bg1">
-                            <a:lumMod val="75000"/>
-                          </a:schemeClr>
-                        </a:solidFill>
-                      </a:ln>
-                      <a:effectLst>
-                        <a:softEdge rad="0"/>
-                      </a:effectLst>
-                    </wps:spPr>
-                    <wps:style>
-                      <a:lnRef idx="2">
-                        <a:schemeClr val="accent1">
-                          <a:shade val="50000"/>
-                        </a:schemeClr>
-                      </a:lnRef>
-                      <a:fillRef idx="1">
-                        <a:schemeClr val="accent1"/>
-                      </a:fillRef>
-                      <a:effectRef idx="0">
-                        <a:schemeClr val="accent1"/>
-                      </a:effectRef>
-                      <a:fontRef idx="minor"/>
-                    </wps:style>
-                    <wps:txbx>
-                      <w:txbxContent>
-                        <w:p>
-                          <w:pPr>
-                            <w:pStyle w:val="FrameContents"/>
-                          </w:pPr>
-                          <w:r>
-                            <w:rPr>
-                              <w:color w:val="000000" w:themeColor="text1"/>
-                            </w:rPr>
-                            <w:t xml:space="preserve">Find out more about what to do : </w:t>
-                          </w:r>
-                        </w:p>
-                      </w:txbxContent>
-                    </wps:txbx>
-                    <wps:bodyPr lIns="182880" tIns="182880" rIns="182880" bIns="182880" anchor="ctr">
-                      <a:noAutofit/>
-                    </wps:bodyPr>
-                  </wps:wsp>
-                </a:graphicData>
-              </a:graphic>
-            </wp:inline>
-          </w:drawing>
-        </mc:Choice>
-        <mc:Fallback>
-          <w:pict>
-            <v:roundrect w14:anchorId="07FCDFA4" id="Rounded Rectangle 6" o:spid="_x0000_s1026" style="width:539.75pt;height:60pt;visibility:visible;mso-wrap-style:square;mso-left-percent:-10001;mso-top-percent:-10001;mso-position-horizontal:absolute;mso-position-horizontal-relative:char;mso-position-vertical:absolute;mso-position-vertical-relative:line;mso-left-percent:-10001;mso-top-percent:-10001;v-text-anchor:middle" arcsize="10923f" o:gfxdata="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" fillcolor="#f2f2f2 [3052]" strokecolor="#bfbfbf [2412]" strokeweight=".18mm">
-              <v:stroke joinstyle="miter"/>
-              <v:textbox inset="14.4pt,14.4pt,14.4pt,14.4pt">
-                <w:txbxContent>
-                  <w:p>
-                    <w:pPr>
-                      <w:pStyle w:val="FrameContents"/>
-                    </w:pPr>
-                    <w:r>
-                      <w:rPr>
-                        <w:color w:val="000000" w:themeColor="text1"/>
-                      </w:rPr>
-                      <w:t xml:space="preserve">Find out more about what to do : </w:t>
-                    </w:r>
-                  </w:p>
-                </w:txbxContent>
-              </v:textbox>
-              <w10:anchorlock/>
-            </v:roundrect>
-          </w:pict>
-        </mc:Fallback>
-      </mc:AlternateContent>
-    </w:r>
-  </w:p>
-</w:ftr>
 </file>
 
 <file path=word/footnotes.xml><?xml version="1.0" encoding="utf-8"?>

</xml_diff>

<commit_message>
Adding context to Next Steps doc
</commit_message>
<xml_diff>
--- a/docassemble/Feewaiverapp/data/templates/feewaiverpacket_next_steps.docx
+++ b/docassemble/Feewaiverapp/data/templates/feewaiverpacket_next_steps.docx
@@ -148,27 +148,7 @@
             <w14:bevel/>
           </w14:textOutline>
         </w:rPr>
-        <w:t xml:space="preserve">Review the information on the forms one last time to make sure </w:t>
-      </w:r>
-      <w:r>
-        <w:rPr>
-          <w14:textOutline w14:w="9525" w14:cap="rnd" w14:cmpd="sng" w14:algn="ctr">
-            <w14:noFill/>
-            <w14:prstDash w14:val="solid"/>
-            <w14:bevel/>
-          </w14:textOutline>
-        </w:rPr>
-        <w:t>it is all</w:t>
-      </w:r>
-      <w:r>
-        <w:rPr>
-          <w14:textOutline w14:w="9525" w14:cap="rnd" w14:cmpd="sng" w14:algn="ctr">
-            <w14:noFill/>
-            <w14:prstDash w14:val="solid"/>
-            <w14:bevel/>
-          </w14:textOutline>
-        </w:rPr>
-        <w:t xml:space="preserve"> correct.</w:t>
+        <w:t>Review the information on the forms one last time to make sure it is all correct.</w:t>
       </w:r>
     </w:p>
     <w:p>
@@ -195,17 +175,7 @@
             <w14:bevel/>
           </w14:textOutline>
         </w:rPr>
-        <w:t xml:space="preserve">Read the two important statements at the bottom of the Financial Affidavit form – they are what you are agreeing to by signing and filing this form. If you understand them and agree, sign </w:t>
-      </w:r>
-      <w:r>
-        <w:rPr>
-          <w14:textOutline w14:w="9525" w14:cap="rnd" w14:cmpd="sng" w14:algn="ctr">
-            <w14:noFill/>
-            <w14:prstDash w14:val="solid"/>
-            <w14:bevel/>
-          </w14:textOutline>
-        </w:rPr>
-        <w:t xml:space="preserve">the Financial Affidavit form </w:t>
+        <w:t xml:space="preserve">Read the two important statements at the bottom of the Financial Affidavit form – they are what you are agreeing to by signing and filing this form. If you understand them and agree, sign the Financial Affidavit form </w:t>
       </w:r>
       <w:r>
         <w:rPr>
@@ -427,7 +397,57 @@
             <w14:bevel/>
           </w14:textOutline>
         </w:rPr>
-        <w:t>. You may or may not have to see the judge. The clerk will tell you what the judge decided.</w:t>
+        <w:t>.</w:t>
+      </w:r>
+      <w:r>
+        <w:rPr>
+          <w14:textOutline w14:w="9525" w14:cap="rnd" w14:cmpd="sng" w14:algn="ctr">
+            <w14:noFill/>
+            <w14:prstDash w14:val="solid"/>
+            <w14:bevel/>
+          </w14:textOutline>
+        </w:rPr>
+        <w:t xml:space="preserve"> This review may take about two weeks to complete.</w:t>
+      </w:r>
+      <w:r>
+        <w:rPr>
+          <w14:textOutline w14:w="9525" w14:cap="rnd" w14:cmpd="sng" w14:algn="ctr">
+            <w14:noFill/>
+            <w14:prstDash w14:val="solid"/>
+            <w14:bevel/>
+          </w14:textOutline>
+        </w:rPr>
+        <w:t xml:space="preserve"> You may or may not have to see the judge</w:t>
+      </w:r>
+      <w:r>
+        <w:rPr>
+          <w14:textOutline w14:w="9525" w14:cap="rnd" w14:cmpd="sng" w14:algn="ctr">
+            <w14:noFill/>
+            <w14:prstDash w14:val="solid"/>
+            <w14:bevel/>
+          </w14:textOutline>
+        </w:rPr>
+        <w:t xml:space="preserve"> as part of this process</w:t>
+      </w:r>
+      <w:r>
+        <w:rPr>
+          <w14:textOutline w14:w="9525" w14:cap="rnd" w14:cmpd="sng" w14:algn="ctr">
+            <w14:noFill/>
+            <w14:prstDash w14:val="solid"/>
+            <w14:bevel/>
+          </w14:textOutline>
+        </w:rPr>
+        <w:t>. The clerk will tell you what the judge decided</w:t>
+      </w:r>
+      <w:r>
+        <w:rPr>
+          <w14:textOutline w14:w="9525" w14:cap="rnd" w14:cmpd="sng" w14:algn="ctr">
+            <w14:noFill/>
+            <w14:prstDash w14:val="solid"/>
+            <w14:bevel/>
+          </w14:textOutline>
+        </w:rPr>
+        <w:t xml:space="preserve"> – but if you have not heard from the court after two weeks you can call to ask about your application.  </w:t>
       </w:r>
     </w:p>
     <w:p>

</xml_diff>

<commit_message>
Further template updates, testing
</commit_message>
<xml_diff>
--- a/docassemble/Feewaiverapp/data/templates/feewaiverpacket_next_steps.docx
+++ b/docassemble/Feewaiverapp/data/templates/feewaiverpacket_next_steps.docx
@@ -3,61 +3,71 @@
 <w:document xmlns:wpc="http://schemas.microsoft.com/office/word/2010/wordprocessingCanvas" xmlns:cx="http://schemas.microsoft.com/office/drawing/2014/chartex" xmlns:cx1="http://schemas.microsoft.com/office/drawing/2015/9/8/chartex" xmlns:cx2="http://schemas.microsoft.com/office/drawing/2015/10/21/chartex" xmlns:cx3="http://schemas.microsoft.com/office/drawing/2016/5/9/chartex" xmlns:cx4="http://schemas.microsoft.com/office/drawing/2016/5/10/chartex" xmlns:cx5="http://schemas.microsoft.com/office/drawing/2016/5/11/chartex" xmlns:cx6="http://schemas.microsoft.com/office/drawing/2016/5/12/chartex" xmlns:cx7="http://schemas.microsoft.com/office/drawing/2016/5/13/chartex" xmlns:cx8="http://schemas.microsoft.com/office/drawing/2016/5/14/chartex" xmlns:mc="http://schemas.openxmlformats.org/markup-compatibility/2006" xmlns:aink="http://schemas.microsoft.com/office/drawing/2016/ink" xmlns:am3d="http://schemas.microsoft.com/office/drawing/2017/model3d" xmlns:o="urn:schemas-microsoft-com:office:office" xmlns:oel="http://schemas.microsoft.com/office/2019/extlst" xmlns:r="http://schemas.openxmlformats.org/officeDocument/2006/relationships" xmlns:m="http://schemas.openxmlformats.org/officeDocument/2006/math" xmlns:v="urn:schemas-microsoft-com:vml" xmlns:wp14="http://schemas.microsoft.com/office/word/2010/wordprocessingDrawing" xmlns:wp="http://schemas.openxmlformats.org/drawingml/2006/wordprocessingDrawing" xmlns:w10="urn:schemas-microsoft-com:office:word" xmlns:w="http://schemas.openxmlformats.org/wordprocessingml/2006/main" xmlns:w14="http://schemas.microsoft.com/office/word/2010/wordml" xmlns:w15="http://schemas.microsoft.com/office/word/2012/wordml" xmlns:w16cex="http://schemas.microsoft.com/office/word/2018/wordml/cex" xmlns:w16cid="http://schemas.microsoft.com/office/word/2016/wordml/cid" xmlns:w16="http://schemas.microsoft.com/office/word/2018/wordml" xmlns:w16du="http://schemas.microsoft.com/office/word/2023/wordml/word16du" xmlns:w16sdtdh="http://schemas.microsoft.com/office/word/2020/wordml/sdtdatahash" xmlns:w16se="http://schemas.microsoft.com/office/word/2015/wordml/symex" xmlns:wpg="http://schemas.microsoft.com/office/word/2010/wordprocessingGroup" xmlns:wpi="http://schemas.microsoft.com/office/word/2010/wordprocessingInk" xmlns:wne="http://schemas.microsoft.com/office/word/2006/wordml" xmlns:wps="http://schemas.microsoft.com/office/word/2010/wordprocessingShape" mc:Ignorable="w14 w15 w16se w16cid w16 w16cex w16sdtdh w16du wp14">
   <w:background w:color="FFFFFF"/>
   <w:body>
-    <w:tbl>
-      <w:tblPr>
-        <w:tblStyle w:val="TableGrid"/>
-        <w:tblW w:w="10790" w:type="dxa"/>
-        <w:tblCellMar>
-          <w:top w:w="115" w:type="dxa"/>
-          <w:left w:w="115" w:type="dxa"/>
-          <w:bottom w:w="115" w:type="dxa"/>
-          <w:right w:w="115" w:type="dxa"/>
-        </w:tblCellMar>
-        <w:tblLook w:val="04A0" w:firstRow="1" w:lastRow="0" w:firstColumn="1" w:lastColumn="0" w:noHBand="0" w:noVBand="1"/>
-      </w:tblPr>
-      <w:tblGrid>
-        <w:gridCol w:w="10790"/>
-      </w:tblGrid>
-      <w:tr>
-        <w:tc>
-          <w:tcPr>
-            <w:tcW w:w="10790" w:type="dxa"/>
-            <w:shd w:val="clear" w:color="auto" w:fill="024442"/>
-          </w:tcPr>
-          <w:p>
-            <w:pPr>
-              <w:pStyle w:val="Title"/>
-              <w:spacing w:after="0"/>
-              <w:jc w:val="center"/>
-            </w:pPr>
-            <w:r>
-              <w:rPr>
-                <w:color w:val="FFFFFF" w:themeColor="background1"/>
-              </w:rPr>
-              <w:t>Fil</w:t>
-            </w:r>
-            <w:r>
-              <w:rPr>
-                <w:color w:val="FFFFFF" w:themeColor="background1"/>
-              </w:rPr>
-              <w:t>e</w:t>
-            </w:r>
-            <w:r>
-              <w:rPr>
-                <w:color w:val="FFFFFF" w:themeColor="background1"/>
-              </w:rPr>
-              <w:t xml:space="preserve"> your Maine F</w:t>
-            </w:r>
-            <w:r>
-              <w:rPr>
-                <w:color w:val="FFFFFF" w:themeColor="background1"/>
-              </w:rPr>
-              <w:t>ee Waiver Packet</w:t>
-            </w:r>
-          </w:p>
-        </w:tc>
-      </w:tr>
-    </w:tbl>
+    <w:p>
+      <w:pPr>
+        <w:jc w:val="center"/>
+      </w:pPr>
+      <w:r>
+        <w:rPr>
+          <w:noProof/>
+        </w:rPr>
+        <w:drawing>
+          <wp:anchor distT="0" distB="0" distL="114300" distR="114300" simplePos="0" relativeHeight="251658240" behindDoc="1" locked="0" layoutInCell="1" allowOverlap="1" wp14:anchorId="56E9731B" wp14:editId="0F0C91D8">
+            <wp:simplePos x="0" y="0"/>
+            <wp:positionH relativeFrom="margin">
+              <wp:align>center</wp:align>
+            </wp:positionH>
+            <wp:positionV relativeFrom="paragraph">
+              <wp:posOffset>-457200</wp:posOffset>
+            </wp:positionV>
+            <wp:extent cx="1695450" cy="1695450"/>
+            <wp:effectExtent l="0" t="0" r="0" b="0"/>
+            <wp:wrapNone/>
+            <wp:docPr id="988266108" name="Picture 2" descr="A logo with a moose and text&#10;&#10;Description automatically generated"/>
+            <wp:cNvGraphicFramePr>
+              <a:graphicFrameLocks xmlns:a="http://schemas.openxmlformats.org/drawingml/2006/main" noChangeAspect="1"/>
+            </wp:cNvGraphicFramePr>
+            <a:graphic xmlns:a="http://schemas.openxmlformats.org/drawingml/2006/main">
+              <a:graphicData uri="http://schemas.openxmlformats.org/drawingml/2006/picture">
+                <pic:pic xmlns:pic="http://schemas.openxmlformats.org/drawingml/2006/picture">
+                  <pic:nvPicPr>
+                    <pic:cNvPr id="988266108" name="Picture 2" descr="A logo with a moose and text&#10;&#10;Description automatically generated"/>
+                    <pic:cNvPicPr/>
+                  </pic:nvPicPr>
+                  <pic:blipFill>
+                    <a:blip r:embed="rId7" cstate="print">
+                      <a:extLst>
+                        <a:ext uri="{28A0092B-C50C-407E-A947-70E740481C1C}">
+                          <a14:useLocalDpi xmlns:a14="http://schemas.microsoft.com/office/drawing/2010/main" val="0"/>
+                        </a:ext>
+                      </a:extLst>
+                    </a:blip>
+                    <a:stretch>
+                      <a:fillRect/>
+                    </a:stretch>
+                  </pic:blipFill>
+                  <pic:spPr>
+                    <a:xfrm>
+                      <a:off x="0" y="0"/>
+                      <a:ext cx="1695450" cy="1695450"/>
+                    </a:xfrm>
+                    <a:prstGeom prst="rect">
+                      <a:avLst/>
+                    </a:prstGeom>
+                  </pic:spPr>
+                </pic:pic>
+              </a:graphicData>
+            </a:graphic>
+            <wp14:sizeRelH relativeFrom="page">
+              <wp14:pctWidth>0</wp14:pctWidth>
+            </wp14:sizeRelH>
+            <wp14:sizeRelV relativeFrom="page">
+              <wp14:pctHeight>0</wp14:pctHeight>
+            </wp14:sizeRelV>
+          </wp:anchor>
+        </w:drawing>
+      </w:r>
+    </w:p>
     <w:p>
       <w:pPr>
         <w:rPr>
@@ -67,31 +77,152 @@
       </w:pPr>
     </w:p>
     <w:p>
-      <w:r>
+      <w:pPr>
+        <w:rPr>
+          <w:b/>
+          <w:bCs/>
+        </w:rPr>
+      </w:pPr>
+    </w:p>
+    <w:p>
+      <w:pPr>
+        <w:rPr>
+          <w:b/>
+          <w:bCs/>
+        </w:rPr>
+      </w:pPr>
+    </w:p>
+    <w:p>
+      <w:pPr>
+        <w:pStyle w:val="Title"/>
+        <w:spacing w:after="0"/>
+        <w:jc w:val="center"/>
+        <w:rPr>
+          <w:color w:val="024442"/>
+          <w:sz w:val="40"/>
+          <w:szCs w:val="40"/>
+        </w:rPr>
+      </w:pPr>
+    </w:p>
+    <w:p>
+      <w:pPr>
+        <w:pStyle w:val="Title"/>
+        <w:spacing w:after="0"/>
+        <w:jc w:val="center"/>
+        <w:rPr>
+          <w:color w:val="024442"/>
+          <w:sz w:val="40"/>
+          <w:szCs w:val="40"/>
+        </w:rPr>
+      </w:pPr>
+    </w:p>
+    <w:p>
+      <w:pPr>
+        <w:pStyle w:val="Title"/>
+        <w:spacing w:after="0"/>
+        <w:jc w:val="center"/>
+        <w:rPr>
+          <w:color w:val="024442"/>
+          <w:sz w:val="40"/>
+          <w:szCs w:val="40"/>
+        </w:rPr>
+      </w:pPr>
+      <w:r>
+        <w:rPr>
+          <w:color w:val="024442"/>
+          <w:sz w:val="40"/>
+          <w:szCs w:val="40"/>
+        </w:rPr>
+        <w:t>File your Maine Fee Waiver Packet</w:t>
+      </w:r>
+    </w:p>
+    <w:p>
+      <w:pPr>
+        <w:rPr>
+          <w:b/>
+          <w:bCs/>
+        </w:rPr>
+      </w:pPr>
+    </w:p>
+    <w:p>
+      <w:pPr>
+        <w:rPr>
+          <w:sz w:val="28"/>
+          <w:szCs w:val="28"/>
+        </w:rPr>
+      </w:pPr>
+      <w:r>
+        <w:rPr>
+          <w:sz w:val="28"/>
+          <w:szCs w:val="28"/>
+        </w:rPr>
         <w:t xml:space="preserve">Congratulations </w:t>
       </w:r>
-      <w:r>
-        <w:t>{{</w:t>
-      </w:r>
-      <w:r>
-        <w:t xml:space="preserve"> users[0]</w:t>
-      </w:r>
-      <w:r>
-        <w:t xml:space="preserve"> }</w:t>
-      </w:r>
-      <w:r>
+      <w:proofErr w:type="gramStart"/>
+      <w:r>
+        <w:rPr>
+          <w:sz w:val="28"/>
+          <w:szCs w:val="28"/>
+        </w:rPr>
+        <w:t>{{ users</w:t>
+      </w:r>
+      <w:proofErr w:type="gramEnd"/>
+      <w:r>
+        <w:rPr>
+          <w:sz w:val="28"/>
+          <w:szCs w:val="28"/>
+        </w:rPr>
+        <w:t>[0] }</w:t>
+      </w:r>
+      <w:r>
+        <w:rPr>
+          <w:sz w:val="28"/>
+          <w:szCs w:val="28"/>
+        </w:rPr>
         <w:t xml:space="preserve">}! You have finished all the forms you need to </w:t>
       </w:r>
       <w:r>
+        <w:rPr>
+          <w:sz w:val="28"/>
+          <w:szCs w:val="28"/>
+        </w:rPr>
         <w:t>file your</w:t>
       </w:r>
       <w:r>
-        <w:t xml:space="preserve"> fee waiver packet - </w:t>
-      </w:r>
-      <w:r>
-        <w:t xml:space="preserve"> Maine Application to Proceed Without Payment of Fees and Maine Financial Affidavit</w:t>
-      </w:r>
-      <w:r>
+        <w:rPr>
+          <w:sz w:val="28"/>
+          <w:szCs w:val="28"/>
+        </w:rPr>
+        <w:t xml:space="preserve"> fee waiver packet </w:t>
+      </w:r>
+      <w:proofErr w:type="gramStart"/>
+      <w:r>
+        <w:rPr>
+          <w:sz w:val="28"/>
+          <w:szCs w:val="28"/>
+        </w:rPr>
+        <w:t xml:space="preserve">- </w:t>
+      </w:r>
+      <w:r>
+        <w:rPr>
+          <w:sz w:val="28"/>
+          <w:szCs w:val="28"/>
+        </w:rPr>
+        <w:t xml:space="preserve"> Maine</w:t>
+      </w:r>
+      <w:proofErr w:type="gramEnd"/>
+      <w:r>
+        <w:rPr>
+          <w:sz w:val="28"/>
+          <w:szCs w:val="28"/>
+        </w:rPr>
+        <w:t xml:space="preserve"> Application to Proceed Without Payment of Fees and Maine Financial Affidavit</w:t>
+      </w:r>
+      <w:r>
+        <w:rPr>
+          <w:sz w:val="28"/>
+          <w:szCs w:val="28"/>
+        </w:rPr>
         <w:t xml:space="preserve">. </w:t>
       </w:r>
     </w:p>
@@ -113,6 +244,8 @@
         <w:pStyle w:val="Heading2"/>
         <w:rPr>
           <w:color w:val="024442"/>
+          <w:sz w:val="32"/>
+          <w:szCs w:val="32"/>
         </w:rPr>
       </w:pPr>
       <w:bookmarkStart w:id="0" w:name="_yntzxzfdh9ya"/>
@@ -120,6 +253,8 @@
       <w:r>
         <w:rPr>
           <w:color w:val="024442"/>
+          <w:sz w:val="32"/>
+          <w:szCs w:val="32"/>
         </w:rPr>
         <w:t>Next steps</w:t>
       </w:r>
@@ -133,6 +268,8 @@
         </w:numPr>
         <w:snapToGrid w:val="0"/>
         <w:rPr>
+          <w:sz w:val="28"/>
+          <w:szCs w:val="28"/>
           <w14:textOutline w14:w="9525" w14:cap="rnd" w14:cmpd="sng" w14:algn="ctr">
             <w14:noFill/>
             <w14:prstDash w14:val="solid"/>
@@ -142,6 +279,8 @@
       </w:pPr>
       <w:r>
         <w:rPr>
+          <w:sz w:val="28"/>
+          <w:szCs w:val="28"/>
           <w14:textOutline w14:w="9525" w14:cap="rnd" w14:cmpd="sng" w14:algn="ctr">
             <w14:noFill/>
             <w14:prstDash w14:val="solid"/>
@@ -149,6 +288,44 @@
           </w14:textOutline>
         </w:rPr>
         <w:t>Review the information on the forms one last time to make sure it is all correct.</w:t>
+      </w:r>
+      <w:r>
+        <w:rPr>
+          <w:sz w:val="28"/>
+          <w:szCs w:val="28"/>
+          <w14:textOutline w14:w="9525" w14:cap="rnd" w14:cmpd="sng" w14:algn="ctr">
+            <w14:noFill/>
+            <w14:prstDash w14:val="solid"/>
+            <w14:bevel/>
+          </w14:textOutline>
+        </w:rPr>
+        <w:t xml:space="preserve"> If you decided to sign your </w:t>
+      </w:r>
+      <w:proofErr w:type="gramStart"/>
+      <w:r>
+        <w:rPr>
+          <w:sz w:val="28"/>
+          <w:szCs w:val="28"/>
+          <w14:textOutline w14:w="9525" w14:cap="rnd" w14:cmpd="sng" w14:algn="ctr">
+            <w14:noFill/>
+            <w14:prstDash w14:val="solid"/>
+            <w14:bevel/>
+          </w14:textOutline>
+        </w:rPr>
+        <w:t>Application</w:t>
+      </w:r>
+      <w:proofErr w:type="gramEnd"/>
+      <w:r>
+        <w:rPr>
+          <w:sz w:val="28"/>
+          <w:szCs w:val="28"/>
+          <w14:textOutline w14:w="9525" w14:cap="rnd" w14:cmpd="sng" w14:algn="ctr">
+            <w14:noFill/>
+            <w14:prstDash w14:val="solid"/>
+            <w14:bevel/>
+          </w14:textOutline>
+        </w:rPr>
+        <w:t xml:space="preserve"> to Proceed Without Payment of Fees (CV-067) on paper, don’t forget to sign!</w:t>
       </w:r>
     </w:p>
     <w:p>
@@ -160,6 +337,8 @@
         </w:numPr>
         <w:snapToGrid w:val="0"/>
         <w:rPr>
+          <w:sz w:val="28"/>
+          <w:szCs w:val="28"/>
           <w14:textOutline w14:w="9525" w14:cap="rnd" w14:cmpd="sng" w14:algn="ctr">
             <w14:noFill/>
             <w14:prstDash w14:val="solid"/>
@@ -169,26 +348,80 @@
       </w:pPr>
       <w:r>
         <w:rPr>
+          <w:sz w:val="28"/>
+          <w:szCs w:val="28"/>
           <w14:textOutline w14:w="9525" w14:cap="rnd" w14:cmpd="sng" w14:algn="ctr">
             <w14:noFill/>
             <w14:prstDash w14:val="solid"/>
             <w14:bevel/>
           </w14:textOutline>
         </w:rPr>
-        <w:t xml:space="preserve">Read the two important statements at the bottom of the Financial Affidavit form – they are what you are agreeing to by signing and filing this form. If you understand them and agree, sign the Financial Affidavit form </w:t>
-      </w:r>
-      <w:r>
-        <w:rPr>
+        <w:t>Read the two important statements at the bottom of the Financial Affidavit form</w:t>
+      </w:r>
+      <w:r>
+        <w:rPr>
+          <w:sz w:val="28"/>
+          <w:szCs w:val="28"/>
           <w14:textOutline w14:w="9525" w14:cap="rnd" w14:cmpd="sng" w14:algn="ctr">
             <w14:noFill/>
             <w14:prstDash w14:val="solid"/>
             <w14:bevel/>
           </w14:textOutline>
         </w:rPr>
-        <w:t>in front of a notary public, lawyer, judge or court clerk</w:t>
-      </w:r>
-      <w:r>
-        <w:rPr>
+        <w:t xml:space="preserve"> (CV-191)</w:t>
+      </w:r>
+      <w:r>
+        <w:rPr>
+          <w:sz w:val="28"/>
+          <w:szCs w:val="28"/>
+          <w14:textOutline w14:w="9525" w14:cap="rnd" w14:cmpd="sng" w14:algn="ctr">
+            <w14:noFill/>
+            <w14:prstDash w14:val="solid"/>
+            <w14:bevel/>
+          </w14:textOutline>
+        </w:rPr>
+        <w:t xml:space="preserve"> – they are what you are agreeing to by signing and filing this form. If you understand them and agree, sign the Financial Affidavit form in front of a notary public, </w:t>
+      </w:r>
+      <w:r>
+        <w:rPr>
+          <w:sz w:val="28"/>
+          <w:szCs w:val="28"/>
+          <w14:textOutline w14:w="9525" w14:cap="rnd" w14:cmpd="sng" w14:algn="ctr">
+            <w14:noFill/>
+            <w14:prstDash w14:val="solid"/>
+            <w14:bevel/>
+          </w14:textOutline>
+        </w:rPr>
+        <w:t xml:space="preserve">(which could include a </w:t>
+      </w:r>
+      <w:r>
+        <w:rPr>
+          <w:sz w:val="28"/>
+          <w:szCs w:val="28"/>
+          <w14:textOutline w14:w="9525" w14:cap="rnd" w14:cmpd="sng" w14:algn="ctr">
+            <w14:noFill/>
+            <w14:prstDash w14:val="solid"/>
+            <w14:bevel/>
+          </w14:textOutline>
+        </w:rPr>
+        <w:t>lawyer, judge or court clerk</w:t>
+      </w:r>
+      <w:r>
+        <w:rPr>
+          <w:sz w:val="28"/>
+          <w:szCs w:val="28"/>
+          <w14:textOutline w14:w="9525" w14:cap="rnd" w14:cmpd="sng" w14:algn="ctr">
+            <w14:noFill/>
+            <w14:prstDash w14:val="solid"/>
+            <w14:bevel/>
+          </w14:textOutline>
+        </w:rPr>
+        <w:t>)</w:t>
+      </w:r>
+      <w:r>
+        <w:rPr>
+          <w:sz w:val="28"/>
+          <w:szCs w:val="28"/>
           <w14:textOutline w14:w="9525" w14:cap="rnd" w14:cmpd="sng" w14:algn="ctr">
             <w14:noFill/>
             <w14:prstDash w14:val="solid"/>
@@ -207,6 +440,8 @@
         </w:numPr>
         <w:snapToGrid w:val="0"/>
         <w:rPr>
+          <w:sz w:val="28"/>
+          <w:szCs w:val="28"/>
           <w14:textOutline w14:w="9525" w14:cap="rnd" w14:cmpd="sng" w14:algn="ctr">
             <w14:noFill/>
             <w14:prstDash w14:val="solid"/>
@@ -216,6 +451,8 @@
       </w:pPr>
       <w:r>
         <w:rPr>
+          <w:sz w:val="28"/>
+          <w:szCs w:val="28"/>
           <w14:textOutline w14:w="9525" w14:cap="rnd" w14:cmpd="sng" w14:algn="ctr">
             <w14:noFill/>
             <w14:prstDash w14:val="solid"/>
@@ -226,6 +463,8 @@
       </w:r>
       <w:r>
         <w:rPr>
+          <w:sz w:val="28"/>
+          <w:szCs w:val="28"/>
           <w14:textOutline w14:w="9525" w14:cap="rnd" w14:cmpd="sng" w14:algn="ctr">
             <w14:noFill/>
             <w14:prstDash w14:val="solid"/>
@@ -235,10 +474,23 @@
         <w:t>ese forms</w:t>
       </w:r>
       <w:r>
+        <w:rPr>
+          <w:sz w:val="28"/>
+          <w:szCs w:val="28"/>
+        </w:rPr>
         <w:t xml:space="preserve"> with the court</w:t>
       </w:r>
       <w:r>
         <w:rPr>
+          <w:sz w:val="28"/>
+          <w:szCs w:val="28"/>
+        </w:rPr>
+        <w:t xml:space="preserve"> where your case is happening</w:t>
+      </w:r>
+      <w:r>
+        <w:rPr>
+          <w:sz w:val="28"/>
+          <w:szCs w:val="28"/>
           <w14:textOutline w14:w="9525" w14:cap="rnd" w14:cmpd="sng" w14:algn="ctr">
             <w14:noFill/>
             <w14:prstDash w14:val="solid"/>
@@ -251,6 +503,8 @@
       <w:bookmarkEnd w:id="1"/>
       <w:r>
         <w:rPr>
+          <w:sz w:val="28"/>
+          <w:szCs w:val="28"/>
           <w14:textOutline w14:w="9525" w14:cap="rnd" w14:cmpd="sng" w14:algn="ctr">
             <w14:noFill/>
             <w14:prstDash w14:val="solid"/>
@@ -261,6 +515,8 @@
       </w:r>
       <w:r>
         <w:rPr>
+          <w:sz w:val="28"/>
+          <w:szCs w:val="28"/>
           <w14:textOutline w14:w="9525" w14:cap="rnd" w14:cmpd="sng" w14:algn="ctr">
             <w14:noFill/>
             <w14:prstDash w14:val="solid"/>
@@ -271,6 +527,8 @@
       </w:r>
       <w:r>
         <w:rPr>
+          <w:sz w:val="28"/>
+          <w:szCs w:val="28"/>
           <w14:textOutline w14:w="9525" w14:cap="rnd" w14:cmpd="sng" w14:algn="ctr">
             <w14:noFill/>
             <w14:prstDash w14:val="solid"/>
@@ -281,6 +539,8 @@
       </w:r>
       <w:r>
         <w:rPr>
+          <w:sz w:val="28"/>
+          <w:szCs w:val="28"/>
           <w14:textOutline w14:w="9525" w14:cap="rnd" w14:cmpd="sng" w14:algn="ctr">
             <w14:noFill/>
             <w14:prstDash w14:val="solid"/>
@@ -291,33 +551,39 @@
       </w:r>
       <w:r>
         <w:rPr>
+          <w:sz w:val="28"/>
+          <w:szCs w:val="28"/>
           <w14:textOutline w14:w="9525" w14:cap="rnd" w14:cmpd="sng" w14:algn="ctr">
             <w14:noFill/>
             <w14:prstDash w14:val="solid"/>
             <w14:bevel/>
           </w14:textOutline>
         </w:rPr>
-        <w:t xml:space="preserve"> a copy of these forms to the clerk at the {{ court_data.loc[court_data['address_town'] == court_town, 'address_county'].values[0] }}</w:t>
-      </w:r>
-      <w:r>
-        <w:rPr>
+        <w:t xml:space="preserve"> a copy of these forms to the </w:t>
+      </w:r>
+      <w:r>
+        <w:rPr>
+          <w:sz w:val="28"/>
+          <w:szCs w:val="28"/>
           <w14:textOutline w14:w="9525" w14:cap="rnd" w14:cmpd="sng" w14:algn="ctr">
             <w14:noFill/>
             <w14:prstDash w14:val="solid"/>
             <w14:bevel/>
           </w14:textOutline>
         </w:rPr>
-        <w:t xml:space="preserve"> County</w:t>
-      </w:r>
-      <w:r>
-        <w:rPr>
+        <w:t xml:space="preserve">court </w:t>
+      </w:r>
+      <w:r>
+        <w:rPr>
+          <w:sz w:val="28"/>
+          <w:szCs w:val="28"/>
           <w14:textOutline w14:w="9525" w14:cap="rnd" w14:cmpd="sng" w14:algn="ctr">
             <w14:noFill/>
             <w14:prstDash w14:val="solid"/>
             <w14:bevel/>
           </w14:textOutline>
         </w:rPr>
-        <w:t xml:space="preserve"> {% if court_selection == True %}District {% else %}Superior {% endif %}Court.</w:t>
+        <w:t>clerk.</w:t>
       </w:r>
     </w:p>
     <w:p>
@@ -331,6 +597,8 @@
         <w:rPr>
           <w:b/>
           <w:bCs/>
+          <w:sz w:val="28"/>
+          <w:szCs w:val="28"/>
           <w14:textOutline w14:w="9525" w14:cap="rnd" w14:cmpd="sng" w14:algn="ctr">
             <w14:noFill/>
             <w14:prstDash w14:val="solid"/>
@@ -342,6 +610,8 @@
         <w:rPr>
           <w:b/>
           <w:bCs/>
+          <w:sz w:val="28"/>
+          <w:szCs w:val="28"/>
           <w14:textOutline w14:w="9525" w14:cap="rnd" w14:cmpd="sng" w14:algn="ctr">
             <w14:noFill/>
             <w14:prstDash w14:val="solid"/>
@@ -362,6 +632,8 @@
         <w:rPr>
           <w:b/>
           <w:bCs/>
+          <w:sz w:val="28"/>
+          <w:szCs w:val="28"/>
           <w14:textOutline w14:w="9525" w14:cap="rnd" w14:cmpd="sng" w14:algn="ctr">
             <w14:noFill/>
             <w14:prstDash w14:val="solid"/>
@@ -371,6 +643,8 @@
       </w:pPr>
       <w:r>
         <w:rPr>
+          <w:sz w:val="28"/>
+          <w:szCs w:val="28"/>
           <w14:textOutline w14:w="9525" w14:cap="rnd" w14:cmpd="sng" w14:algn="ctr">
             <w14:noFill/>
             <w14:prstDash w14:val="solid"/>
@@ -381,6 +655,8 @@
       </w:r>
       <w:r>
         <w:rPr>
+          <w:sz w:val="28"/>
+          <w:szCs w:val="28"/>
           <w14:textOutline w14:w="9525" w14:cap="rnd" w14:cmpd="sng" w14:algn="ctr">
             <w14:noFill/>
             <w14:prstDash w14:val="solid"/>
@@ -391,6 +667,8 @@
       </w:r>
       <w:r>
         <w:rPr>
+          <w:sz w:val="28"/>
+          <w:szCs w:val="28"/>
           <w14:textOutline w14:w="9525" w14:cap="rnd" w14:cmpd="sng" w14:algn="ctr">
             <w14:noFill/>
             <w14:prstDash w14:val="solid"/>
@@ -401,6 +679,8 @@
       </w:r>
       <w:r>
         <w:rPr>
+          <w:sz w:val="28"/>
+          <w:szCs w:val="28"/>
           <w14:textOutline w14:w="9525" w14:cap="rnd" w14:cmpd="sng" w14:algn="ctr">
             <w14:noFill/>
             <w14:prstDash w14:val="solid"/>
@@ -411,6 +691,8 @@
       </w:r>
       <w:r>
         <w:rPr>
+          <w:sz w:val="28"/>
+          <w:szCs w:val="28"/>
           <w14:textOutline w14:w="9525" w14:cap="rnd" w14:cmpd="sng" w14:algn="ctr">
             <w14:noFill/>
             <w14:prstDash w14:val="solid"/>
@@ -421,6 +703,8 @@
       </w:r>
       <w:r>
         <w:rPr>
+          <w:sz w:val="28"/>
+          <w:szCs w:val="28"/>
           <w14:textOutline w14:w="9525" w14:cap="rnd" w14:cmpd="sng" w14:algn="ctr">
             <w14:noFill/>
             <w14:prstDash w14:val="solid"/>
@@ -431,6 +715,8 @@
       </w:r>
       <w:r>
         <w:rPr>
+          <w:sz w:val="28"/>
+          <w:szCs w:val="28"/>
           <w14:textOutline w14:w="9525" w14:cap="rnd" w14:cmpd="sng" w14:algn="ctr">
             <w14:noFill/>
             <w14:prstDash w14:val="solid"/>
@@ -441,6 +727,8 @@
       </w:r>
       <w:r>
         <w:rPr>
+          <w:sz w:val="28"/>
+          <w:szCs w:val="28"/>
           <w14:textOutline w14:w="9525" w14:cap="rnd" w14:cmpd="sng" w14:algn="ctr">
             <w14:noFill/>
             <w14:prstDash w14:val="solid"/>
@@ -460,45 +748,88 @@
         <w:pStyle w:val="Heading2"/>
         <w:rPr>
           <w:color w:val="024442"/>
+          <w:sz w:val="32"/>
+          <w:szCs w:val="32"/>
         </w:rPr>
       </w:pPr>
       <w:r>
         <w:rPr>
           <w:color w:val="024442"/>
+          <w:sz w:val="32"/>
+          <w:szCs w:val="32"/>
         </w:rPr>
         <w:t>More information about fee waivers</w:t>
       </w:r>
     </w:p>
     <w:p>
-      <w:r>
+      <w:pPr>
+        <w:rPr>
+          <w:sz w:val="28"/>
+          <w:szCs w:val="28"/>
+        </w:rPr>
+      </w:pPr>
+      <w:r>
+        <w:rPr>
+          <w:sz w:val="28"/>
+          <w:szCs w:val="28"/>
+        </w:rPr>
         <w:t xml:space="preserve">If your only income is TANF, General Assistance, or SSI, the Court should presume that you cannot pay fees. You should get a waiver. </w:t>
       </w:r>
-      <w:hyperlink r:id="rId7" w:history="1">
+      <w:hyperlink r:id="rId8" w:history="1">
         <w:r>
           <w:rPr>
             <w:rStyle w:val="Hyperlink"/>
+            <w:sz w:val="28"/>
+            <w:szCs w:val="28"/>
           </w:rPr>
           <w:t>Contact Pine Tree Legal if you are denied</w:t>
         </w:r>
       </w:hyperlink>
       <w:r>
+        <w:rPr>
+          <w:sz w:val="28"/>
+          <w:szCs w:val="28"/>
+        </w:rPr>
         <w:t>.</w:t>
       </w:r>
     </w:p>
-    <w:p/>
     <w:p>
-      <w:r>
+      <w:pPr>
+        <w:rPr>
+          <w:sz w:val="28"/>
+          <w:szCs w:val="28"/>
+        </w:rPr>
+      </w:pPr>
+    </w:p>
+    <w:p>
+      <w:pPr>
+        <w:rPr>
+          <w:sz w:val="28"/>
+          <w:szCs w:val="28"/>
+        </w:rPr>
+      </w:pPr>
+      <w:r>
+        <w:rPr>
+          <w:sz w:val="28"/>
+          <w:szCs w:val="28"/>
+        </w:rPr>
         <w:t xml:space="preserve">You can learn more about fee waivers in Maine by reading our article </w:t>
       </w:r>
-      <w:hyperlink r:id="rId8" w:history="1">
+      <w:hyperlink r:id="rId9" w:history="1">
         <w:r>
           <w:rPr>
             <w:rStyle w:val="Hyperlink"/>
+            <w:sz w:val="28"/>
+            <w:szCs w:val="28"/>
           </w:rPr>
           <w:t>Maine Court Fee Waivers on PTLA.org</w:t>
         </w:r>
       </w:hyperlink>
       <w:r>
+        <w:rPr>
+          <w:sz w:val="28"/>
+          <w:szCs w:val="28"/>
+        </w:rPr>
         <w:t>.</w:t>
       </w:r>
     </w:p>

</xml_diff>